<commit_message>
修改：     README.docx 	修改：     README.md 	删除：     objectTracker-2.0/libs/SNPE/libHtpPrepare.so 	删除：     objectTracker-2.0/libs/SNPE/libSNPE.so 	删除：     objectTracker-2.0/libs/SNPE/libomp.so 	删除：     objectTracker-2.0/libs/dsp/libcalculator_skel.so 	删除：     objectTracker-2.0/libs/dsp/libsnpe_dsp_v65_domains_v2_skel.so 	删除：     objectTracker-2.0/libs/dsp/libsnpe_dsp_v66_domains_v2_skel.so 	删除：     objectTracker-2.0/libs/snpe/libPlatformValidatorShared.so 	删除：     objectTracker-2.0/libs/snpe/libSNPE.so 	删除：     objectTracker-2.0/libs/snpe/libatomic.so.1 	删除：     objectTracker-2.0/libs/snpe/libcalculator.so 	删除：     objectTracker-2.0/libs/snpe/libsnpe_dsp_domains_v2.so
</commit_message>
<xml_diff>
--- a/README.docx
+++ b/README.docx
@@ -1265,6 +1265,378 @@
         </w:numPr>
         <w:ind w:left="420" w:leftChars="0" w:firstLine="0" w:firstLineChars="0"/>
         <w:rPr>
+          <w:rFonts w:hint="default" w:ascii="宋体" w:hAnsi="Courier New"/>
+          <w:lang w:val="en-US" w:eastAsia="zh-CN"/>
+        </w:rPr>
+      </w:pPr>
+      <w:r>
+        <w:rPr>
+          <w:rFonts w:hint="default" w:ascii="宋体" w:hAnsi="Courier New"/>
+          <w:lang w:val="en-US" w:eastAsia="zh-CN"/>
+        </w:rPr>
+        <w:t>Move the following files or directory from the downloaded the Neural Processing for AI SDK  to the project folder.</w:t>
+      </w:r>
+    </w:p>
+    <w:tbl>
+      <w:tblPr>
+        <w:tblStyle w:val="4"/>
+        <w:tblW w:w="0" w:type="auto"/>
+        <w:tblInd w:w="0" w:type="dxa"/>
+        <w:tblBorders>
+          <w:top w:val="single" w:color="auto" w:sz="4" w:space="0"/>
+          <w:left w:val="single" w:color="auto" w:sz="4" w:space="0"/>
+          <w:bottom w:val="single" w:color="auto" w:sz="4" w:space="0"/>
+          <w:right w:val="single" w:color="auto" w:sz="4" w:space="0"/>
+          <w:insideH w:val="single" w:color="auto" w:sz="4" w:space="0"/>
+          <w:insideV w:val="single" w:color="auto" w:sz="4" w:space="0"/>
+        </w:tblBorders>
+        <w:tblLayout w:type="autofit"/>
+        <w:tblCellMar>
+          <w:top w:w="0" w:type="dxa"/>
+          <w:left w:w="108" w:type="dxa"/>
+          <w:bottom w:w="0" w:type="dxa"/>
+          <w:right w:w="108" w:type="dxa"/>
+        </w:tblCellMar>
+      </w:tblPr>
+      <w:tblGrid>
+        <w:gridCol w:w="3375"/>
+        <w:gridCol w:w="5481"/>
+      </w:tblGrid>
+      <w:tr>
+        <w:tblPrEx>
+          <w:tblBorders>
+            <w:top w:val="single" w:color="auto" w:sz="4" w:space="0"/>
+            <w:left w:val="single" w:color="auto" w:sz="4" w:space="0"/>
+            <w:bottom w:val="single" w:color="auto" w:sz="4" w:space="0"/>
+            <w:right w:val="single" w:color="auto" w:sz="4" w:space="0"/>
+            <w:insideH w:val="single" w:color="auto" w:sz="4" w:space="0"/>
+            <w:insideV w:val="single" w:color="auto" w:sz="4" w:space="0"/>
+          </w:tblBorders>
+          <w:tblCellMar>
+            <w:top w:w="0" w:type="dxa"/>
+            <w:left w:w="108" w:type="dxa"/>
+            <w:bottom w:w="0" w:type="dxa"/>
+            <w:right w:w="108" w:type="dxa"/>
+          </w:tblCellMar>
+        </w:tblPrEx>
+        <w:tc>
+          <w:tcPr>
+            <w:tcW w:w="4428" w:type="dxa"/>
+          </w:tcPr>
+          <w:p>
+            <w:pPr>
+              <w:pStyle w:val="2"/>
+              <w:numPr>
+                <w:ilvl w:val="0"/>
+                <w:numId w:val="0"/>
+              </w:numPr>
+              <w:jc w:val="center"/>
+              <w:rPr>
+                <w:rFonts w:hint="default" w:ascii="宋体" w:hAnsi="Courier New"/>
+                <w:vertAlign w:val="baseline"/>
+                <w:lang w:val="en-US" w:eastAsia="zh-CN"/>
+              </w:rPr>
+            </w:pPr>
+            <w:r>
+              <w:rPr>
+                <w:rFonts w:hint="default" w:ascii="宋体" w:hAnsi="Courier New"/>
+                <w:vertAlign w:val="baseline"/>
+                <w:lang w:val="en-US" w:eastAsia="zh-CN"/>
+              </w:rPr>
+              <w:t>source folder</w:t>
+            </w:r>
+          </w:p>
+        </w:tc>
+        <w:tc>
+          <w:tcPr>
+            <w:tcW w:w="4428" w:type="dxa"/>
+          </w:tcPr>
+          <w:p>
+            <w:pPr>
+              <w:pStyle w:val="2"/>
+              <w:numPr>
+                <w:ilvl w:val="0"/>
+                <w:numId w:val="0"/>
+              </w:numPr>
+              <w:jc w:val="center"/>
+              <w:rPr>
+                <w:rFonts w:hint="default" w:ascii="宋体" w:hAnsi="Courier New"/>
+                <w:vertAlign w:val="baseline"/>
+                <w:lang w:val="en-US" w:eastAsia="zh-CN"/>
+              </w:rPr>
+            </w:pPr>
+            <w:r>
+              <w:rPr>
+                <w:rFonts w:hint="default" w:ascii="宋体" w:hAnsi="Courier New"/>
+                <w:lang w:val="en-US" w:eastAsia="zh-CN"/>
+              </w:rPr>
+              <w:t>destination folder</w:t>
+            </w:r>
+          </w:p>
+        </w:tc>
+      </w:tr>
+      <w:tr>
+        <w:tblPrEx>
+          <w:tblBorders>
+            <w:top w:val="single" w:color="auto" w:sz="4" w:space="0"/>
+            <w:left w:val="single" w:color="auto" w:sz="4" w:space="0"/>
+            <w:bottom w:val="single" w:color="auto" w:sz="4" w:space="0"/>
+            <w:right w:val="single" w:color="auto" w:sz="4" w:space="0"/>
+            <w:insideH w:val="single" w:color="auto" w:sz="4" w:space="0"/>
+            <w:insideV w:val="single" w:color="auto" w:sz="4" w:space="0"/>
+          </w:tblBorders>
+          <w:tblCellMar>
+            <w:top w:w="0" w:type="dxa"/>
+            <w:left w:w="108" w:type="dxa"/>
+            <w:bottom w:w="0" w:type="dxa"/>
+            <w:right w:w="108" w:type="dxa"/>
+          </w:tblCellMar>
+        </w:tblPrEx>
+        <w:tc>
+          <w:tcPr>
+            <w:tcW w:w="4428" w:type="dxa"/>
+          </w:tcPr>
+          <w:p>
+            <w:pPr>
+              <w:pStyle w:val="2"/>
+              <w:numPr>
+                <w:ilvl w:val="0"/>
+                <w:numId w:val="0"/>
+              </w:numPr>
+              <w:jc w:val="center"/>
+              <w:rPr>
+                <w:rFonts w:hint="default" w:ascii="宋体" w:hAnsi="Courier New"/>
+                <w:vertAlign w:val="baseline"/>
+                <w:lang w:val="en-US" w:eastAsia="zh-CN"/>
+              </w:rPr>
+            </w:pPr>
+            <w:r>
+              <w:rPr>
+                <w:rFonts w:hint="default" w:ascii="宋体" w:hAnsi="Courier New"/>
+                <w:lang w:val="en-US" w:eastAsia="zh-CN"/>
+              </w:rPr>
+              <w:t>snpe-x.xx.x/lib/dsp</w:t>
+            </w:r>
+          </w:p>
+        </w:tc>
+        <w:tc>
+          <w:tcPr>
+            <w:tcW w:w="4428" w:type="dxa"/>
+          </w:tcPr>
+          <w:p>
+            <w:pPr>
+              <w:pStyle w:val="2"/>
+              <w:numPr>
+                <w:ilvl w:val="0"/>
+                <w:numId w:val="0"/>
+              </w:numPr>
+              <w:jc w:val="center"/>
+              <w:rPr>
+                <w:rFonts w:hint="default" w:ascii="宋体" w:hAnsi="Courier New"/>
+                <w:vertAlign w:val="baseline"/>
+                <w:lang w:val="en-US" w:eastAsia="zh-CN"/>
+              </w:rPr>
+            </w:pPr>
+            <w:r>
+              <w:rPr>
+                <w:rFonts w:hint="default" w:ascii="宋体" w:hAnsi="Courier New"/>
+                <w:lang w:val="en-US" w:eastAsia="zh-CN"/>
+              </w:rPr>
+              <w:t>C610-objectTracker-demo/libs/dsp</w:t>
+            </w:r>
+          </w:p>
+        </w:tc>
+      </w:tr>
+      <w:tr>
+        <w:tblPrEx>
+          <w:tblBorders>
+            <w:top w:val="single" w:color="auto" w:sz="4" w:space="0"/>
+            <w:left w:val="single" w:color="auto" w:sz="4" w:space="0"/>
+            <w:bottom w:val="single" w:color="auto" w:sz="4" w:space="0"/>
+            <w:right w:val="single" w:color="auto" w:sz="4" w:space="0"/>
+            <w:insideH w:val="single" w:color="auto" w:sz="4" w:space="0"/>
+            <w:insideV w:val="single" w:color="auto" w:sz="4" w:space="0"/>
+          </w:tblBorders>
+          <w:tblCellMar>
+            <w:top w:w="0" w:type="dxa"/>
+            <w:left w:w="108" w:type="dxa"/>
+            <w:bottom w:w="0" w:type="dxa"/>
+            <w:right w:w="108" w:type="dxa"/>
+          </w:tblCellMar>
+        </w:tblPrEx>
+        <w:tc>
+          <w:tcPr>
+            <w:tcW w:w="4428" w:type="dxa"/>
+          </w:tcPr>
+          <w:p>
+            <w:pPr>
+              <w:pStyle w:val="2"/>
+              <w:numPr>
+                <w:ilvl w:val="0"/>
+                <w:numId w:val="0"/>
+              </w:numPr>
+              <w:jc w:val="center"/>
+              <w:rPr>
+                <w:rFonts w:hint="default" w:ascii="宋体" w:hAnsi="Courier New"/>
+                <w:vertAlign w:val="baseline"/>
+                <w:lang w:val="en-US" w:eastAsia="zh-CN"/>
+              </w:rPr>
+            </w:pPr>
+            <w:r>
+              <w:rPr>
+                <w:rFonts w:hint="default" w:ascii="宋体" w:hAnsi="Courier New"/>
+                <w:lang w:val="en-US" w:eastAsia="zh-CN"/>
+              </w:rPr>
+              <w:t>snpe-x.xx.x/lib/aarch64-linux-gcc4.9</w:t>
+            </w:r>
+          </w:p>
+        </w:tc>
+        <w:tc>
+          <w:tcPr>
+            <w:tcW w:w="4428" w:type="dxa"/>
+          </w:tcPr>
+          <w:p>
+            <w:pPr>
+              <w:pStyle w:val="2"/>
+              <w:numPr>
+                <w:ilvl w:val="0"/>
+                <w:numId w:val="0"/>
+              </w:numPr>
+              <w:jc w:val="center"/>
+              <w:rPr>
+                <w:rFonts w:hint="default" w:ascii="宋体" w:hAnsi="Courier New"/>
+                <w:vertAlign w:val="baseline"/>
+                <w:lang w:val="en-US" w:eastAsia="zh-CN"/>
+              </w:rPr>
+            </w:pPr>
+            <w:r>
+              <w:rPr>
+                <w:rFonts w:hint="default" w:ascii="宋体" w:hAnsi="Courier New"/>
+                <w:lang w:val="en-US" w:eastAsia="zh-CN"/>
+              </w:rPr>
+              <w:t>C610-objectTracker-demo/libs/snpe</w:t>
+            </w:r>
+          </w:p>
+        </w:tc>
+      </w:tr>
+      <w:tr>
+        <w:tblPrEx>
+          <w:tblBorders>
+            <w:top w:val="single" w:color="auto" w:sz="4" w:space="0"/>
+            <w:left w:val="single" w:color="auto" w:sz="4" w:space="0"/>
+            <w:bottom w:val="single" w:color="auto" w:sz="4" w:space="0"/>
+            <w:right w:val="single" w:color="auto" w:sz="4" w:space="0"/>
+            <w:insideH w:val="single" w:color="auto" w:sz="4" w:space="0"/>
+            <w:insideV w:val="single" w:color="auto" w:sz="4" w:space="0"/>
+          </w:tblBorders>
+        </w:tblPrEx>
+        <w:tc>
+          <w:tcPr>
+            <w:tcW w:w="4428" w:type="dxa"/>
+          </w:tcPr>
+          <w:p>
+            <w:pPr>
+              <w:pStyle w:val="2"/>
+              <w:numPr>
+                <w:ilvl w:val="0"/>
+                <w:numId w:val="0"/>
+              </w:numPr>
+              <w:jc w:val="center"/>
+              <w:rPr>
+                <w:rFonts w:hint="default" w:ascii="宋体" w:hAnsi="Courier New"/>
+                <w:lang w:val="en-US" w:eastAsia="zh-CN"/>
+              </w:rPr>
+            </w:pPr>
+            <w:r>
+              <w:rPr>
+                <w:rFonts w:hint="default" w:ascii="宋体" w:hAnsi="Courier New"/>
+                <w:lang w:val="en-US" w:eastAsia="zh-CN"/>
+              </w:rPr>
+              <w:t>snpe-x.xx.x/include/zdl</w:t>
+            </w:r>
+          </w:p>
+        </w:tc>
+        <w:tc>
+          <w:tcPr>
+            <w:tcW w:w="4428" w:type="dxa"/>
+          </w:tcPr>
+          <w:p>
+            <w:pPr>
+              <w:pStyle w:val="2"/>
+              <w:numPr>
+                <w:ilvl w:val="0"/>
+                <w:numId w:val="0"/>
+              </w:numPr>
+              <w:jc w:val="center"/>
+              <w:rPr>
+                <w:rFonts w:hint="default" w:ascii="宋体" w:hAnsi="Courier New"/>
+                <w:lang w:val="en-US" w:eastAsia="zh-CN"/>
+              </w:rPr>
+            </w:pPr>
+            <w:r>
+              <w:rPr>
+                <w:rFonts w:hint="default" w:ascii="宋体" w:hAnsi="Courier New"/>
+                <w:lang w:val="en-US" w:eastAsia="zh-CN"/>
+              </w:rPr>
+              <w:t>C610-objecttracking-demo/objectTracker-demo/snpe/include/zdl</w:t>
+            </w:r>
+          </w:p>
+        </w:tc>
+      </w:tr>
+    </w:tbl>
+    <w:p>
+      <w:pPr>
+        <w:pStyle w:val="2"/>
+        <w:numPr>
+          <w:ilvl w:val="0"/>
+          <w:numId w:val="0"/>
+        </w:numPr>
+        <w:ind w:left="420" w:leftChars="0"/>
+        <w:rPr>
+          <w:rFonts w:hint="default" w:ascii="宋体" w:hAnsi="Courier New"/>
+          <w:lang w:val="en-US" w:eastAsia="zh-CN"/>
+        </w:rPr>
+      </w:pPr>
+    </w:p>
+    <w:p>
+      <w:pPr>
+        <w:pStyle w:val="2"/>
+        <w:numPr>
+          <w:ilvl w:val="0"/>
+          <w:numId w:val="0"/>
+        </w:numPr>
+        <w:ind w:left="420" w:leftChars="0"/>
+        <w:rPr>
+          <w:rFonts w:hint="default" w:ascii="宋体" w:hAnsi="Courier New"/>
+          <w:lang w:val="en-US" w:eastAsia="zh-CN"/>
+        </w:rPr>
+      </w:pPr>
+    </w:p>
+    <w:p>
+      <w:pPr>
+        <w:pStyle w:val="2"/>
+        <w:numPr>
+          <w:ilvl w:val="0"/>
+          <w:numId w:val="0"/>
+        </w:numPr>
+        <w:ind w:left="420" w:leftChars="0"/>
+        <w:rPr>
+          <w:rFonts w:hint="default" w:ascii="宋体" w:hAnsi="Courier New"/>
+          <w:lang w:val="en-US" w:eastAsia="zh-CN"/>
+        </w:rPr>
+      </w:pPr>
+    </w:p>
+    <w:p>
+      <w:pPr>
+        <w:pStyle w:val="2"/>
+        <w:widowControl w:val="0"/>
+        <w:numPr>
+          <w:ilvl w:val="0"/>
+          <w:numId w:val="0"/>
+        </w:numPr>
+        <w:ind w:leftChars="0"/>
+        <w:jc w:val="both"/>
+        <w:rPr>
           <w:rFonts w:hint="default"/>
           <w:b/>
           <w:bCs/>
@@ -1273,38 +1645,66 @@
       </w:pPr>
       <w:r>
         <w:rPr>
-          <w:rFonts w:hint="default" w:ascii="宋体" w:hAnsi="Courier New"/>
-          <w:lang w:val="en-US" w:eastAsia="zh-CN"/>
-        </w:rPr>
-        <w:t>Move the Neural Processing SDK contents to</w:t>
-      </w:r>
-      <w:r>
-        <w:rPr>
-          <w:rFonts w:hint="eastAsia" w:ascii="宋体" w:hAnsi="Courier New"/>
-          <w:lang w:val="en-US" w:eastAsia="zh-CN"/>
-        </w:rPr>
-        <w:t xml:space="preserve"> </w:t>
-      </w:r>
-      <w:r>
-        <w:rPr>
-          <w:rFonts w:hint="default" w:ascii="宋体" w:hAnsi="Courier New"/>
-          <w:lang w:val="en-US" w:eastAsia="zh-CN"/>
-        </w:rPr>
-        <w:t>&lt;C610-</w:t>
-      </w:r>
-      <w:r>
-        <w:rPr>
-          <w:rFonts w:hint="eastAsia"/>
-          <w:lang w:val="en-US" w:eastAsia="zh-CN"/>
-        </w:rPr>
-        <w:t>objectTracker-demo</w:t>
-      </w:r>
-      <w:r>
-        <w:rPr>
-          <w:rFonts w:hint="default" w:ascii="宋体" w:hAnsi="Courier New"/>
-          <w:lang w:val="en-US" w:eastAsia="zh-CN"/>
-        </w:rPr>
-        <w:t>/snpe/include/zdl&gt;</w:t>
+          <w:rFonts w:hint="default"/>
+          <w:b/>
+          <w:bCs/>
+          <w:lang w:val="en-US" w:eastAsia="zh-CN"/>
+        </w:rPr>
+        <w:t>Notice:</w:t>
+      </w:r>
+    </w:p>
+    <w:p>
+      <w:pPr>
+        <w:pStyle w:val="2"/>
+        <w:widowControl w:val="0"/>
+        <w:numPr>
+          <w:ilvl w:val="0"/>
+          <w:numId w:val="0"/>
+        </w:numPr>
+        <w:ind w:leftChars="0" w:firstLine="420" w:firstLineChars="0"/>
+        <w:jc w:val="both"/>
+        <w:rPr>
+          <w:rFonts w:hint="default"/>
+          <w:b/>
+          <w:bCs/>
+          <w:lang w:val="en-US" w:eastAsia="zh-CN"/>
+        </w:rPr>
+      </w:pPr>
+      <w:r>
+        <w:rPr>
+          <w:rFonts w:hint="default"/>
+          <w:b/>
+          <w:bCs/>
+          <w:lang w:val="en-US" w:eastAsia="zh-CN"/>
+        </w:rPr>
+        <w:t xml:space="preserve">1. x.xx.x represents Neural Processing for AI SDK version </w:t>
+      </w:r>
+    </w:p>
+    <w:p>
+      <w:pPr>
+        <w:pStyle w:val="2"/>
+        <w:widowControl w:val="0"/>
+        <w:numPr>
+          <w:ilvl w:val="0"/>
+          <w:numId w:val="0"/>
+        </w:numPr>
+        <w:ind w:leftChars="0" w:firstLine="420" w:firstLineChars="0"/>
+        <w:jc w:val="both"/>
+        <w:rPr>
+          <w:rFonts w:hint="default"/>
+          <w:b/>
+          <w:bCs/>
+          <w:lang w:val="en-US" w:eastAsia="zh-CN"/>
+        </w:rPr>
+      </w:pPr>
+      <w:r>
+        <w:rPr>
+          <w:rFonts w:hint="default"/>
+          <w:b/>
+          <w:bCs/>
+          <w:lang w:val="en-US" w:eastAsia="zh-CN"/>
+        </w:rPr>
+        <w:t>2. In the snpe-x.xx.x/lib/ directory, there are dynamic library folders for different platforms. Please select the available dynamic library yourself. This project uses snpe-x.xx.x/lib/aarch64-linux-gcc4.9.</w:t>
       </w:r>
     </w:p>
     <w:p>
@@ -1315,6 +1715,8 @@
           <w:lang w:val="en-US" w:eastAsia="zh-CN"/>
         </w:rPr>
       </w:pPr>
+      <w:bookmarkStart w:id="0" w:name="_GoBack"/>
+      <w:bookmarkEnd w:id="0"/>
     </w:p>
     <w:p>
       <w:pPr>
@@ -1393,8 +1795,6 @@
           <w:lang w:val="en-US" w:eastAsia="zh-CN"/>
         </w:rPr>
       </w:pPr>
-      <w:bookmarkStart w:id="0" w:name="_GoBack"/>
-      <w:bookmarkEnd w:id="0"/>
     </w:p>
     <w:p>
       <w:pPr>

</xml_diff>